<commit_message>
Finish 2nd Research Thesis
</commit_message>
<xml_diff>
--- a/faceOrientation.docx
+++ b/faceOrientation.docx
@@ -12,14 +12,12 @@
         </w:rPr>
         <w:t>给定一个晶面的系数</w:t>
       </w:r>
-      <w:proofErr w:type="spellStart"/>
       <w:r>
         <w:rPr>
           <w:rFonts w:hint="eastAsia"/>
         </w:rPr>
         <w:t>h,k,l</w:t>
       </w:r>
-      <w:proofErr w:type="spellEnd"/>
       <w:r>
         <w:t>,</w:t>
       </w:r>
@@ -132,11 +130,6 @@
         </w:rPr>
         <w:t>O</w:t>
       </w:r>
-    </w:p>
-    <w:p>
-      <w:pPr>
-        <w:jc w:val="center"/>
-      </w:pPr>
       <w:r>
         <w:rPr>
           <w:rFonts w:hint="eastAsia"/>
@@ -675,12 +668,7 @@
         </m:acc>
       </m:oMath>
       <w:r>
-        <w:t>+</w:t>
-      </w:r>
-    </w:p>
-    <w:p>
-      <w:r>
-        <w:t>v</w:t>
+        <w:t>+v</w:t>
       </w:r>
       <m:oMath>
         <m:acc>
@@ -1884,14 +1872,12 @@
         </w:rPr>
         <w:t>然后我们只要求出</w:t>
       </w:r>
-      <w:proofErr w:type="spellStart"/>
       <w:r>
         <w:rPr>
           <w:rFonts w:hint="eastAsia"/>
         </w:rPr>
         <w:t>u,v,w</w:t>
       </w:r>
-      <w:proofErr w:type="spellEnd"/>
       <w:r>
         <w:rPr>
           <w:rFonts w:hint="eastAsia"/>
@@ -1912,47 +1898,23 @@
         </w:rPr>
         <w:t>的最简整数比就是他们各自除以</w:t>
       </w:r>
-      <w:proofErr w:type="spellStart"/>
       <w:r>
         <w:rPr>
           <w:rFonts w:hint="eastAsia"/>
         </w:rPr>
         <w:t>u,v,w</w:t>
       </w:r>
-      <w:proofErr w:type="spellEnd"/>
       <w:r>
         <w:rPr>
           <w:rFonts w:hint="eastAsia"/>
         </w:rPr>
         <w:t>的最大公约数</w:t>
       </w:r>
-      <w:proofErr w:type="spellStart"/>
-      <w:r>
-        <w:rPr>
-          <w:rFonts w:hint="eastAsia"/>
-        </w:rPr>
-        <w:t>gcd</w:t>
-      </w:r>
-      <w:proofErr w:type="spellEnd"/>
-      <w:r>
-        <w:rPr>
-          <w:rFonts w:hint="eastAsia"/>
-        </w:rPr>
-        <w:t>(</w:t>
-      </w:r>
-      <w:proofErr w:type="spellStart"/>
-      <w:r>
-        <w:rPr>
-          <w:rFonts w:hint="eastAsia"/>
-        </w:rPr>
-        <w:t>u,v,w</w:t>
-      </w:r>
-      <w:proofErr w:type="spellEnd"/>
-      <w:r>
-        <w:rPr>
-          <w:rFonts w:hint="eastAsia"/>
-        </w:rPr>
-        <w:t>)</w:t>
+      <w:r>
+        <w:rPr>
+          <w:rFonts w:hint="eastAsia"/>
+        </w:rPr>
+        <w:t>gcd(u,v,w)</w:t>
       </w:r>
       <w:r>
         <w:rPr>
@@ -1971,25 +1933,18 @@
       <w:r>
         <w:tab/>
       </w:r>
-    </w:p>
-    <w:p>
-      <w:r>
-        <w:tab/>
-      </w:r>
       <w:r>
         <w:rPr>
           <w:rFonts w:hint="eastAsia"/>
         </w:rPr>
         <w:t>同理，已知</w:t>
       </w:r>
-      <w:proofErr w:type="spellStart"/>
       <w:r>
         <w:rPr>
           <w:rFonts w:hint="eastAsia"/>
         </w:rPr>
         <w:t>u,v,w</w:t>
       </w:r>
-      <w:proofErr w:type="spellEnd"/>
       <w:r>
         <w:rPr>
           <w:rFonts w:hint="eastAsia"/>
@@ -2049,13 +2004,7 @@
               <w:rPr>
                 <w:rFonts w:ascii="Cambria Math" w:hAnsi="Cambria Math"/>
               </w:rPr>
-              <m:t xml:space="preserve"> </m:t>
-            </m:r>
-            <m:r>
-              <w:rPr>
-                <w:rFonts w:ascii="Cambria Math" w:hAnsi="Cambria Math"/>
-              </w:rPr>
-              <m:t>u*aa + v*ab + w*ac</m:t>
+              <m:t xml:space="preserve"> u*aa + v*ab + w*ac</m:t>
             </m:r>
           </m:num>
           <m:den>
@@ -2068,6 +2017,8 @@
           </m:den>
         </m:f>
       </m:oMath>
+      <w:bookmarkStart w:id="0" w:name="_GoBack"/>
+      <w:bookmarkEnd w:id="0"/>
     </w:p>
     <w:p>
       <w:pPr>
@@ -2137,26 +2088,14 @@
     </w:p>
     <w:p>
       <w:pPr>
-        <w:rPr>
-          <w:rFonts w:hint="eastAsia"/>
-        </w:rPr>
+        <w:ind w:firstLine="720"/>
       </w:pPr>
-    </w:p>
-    <w:p>
-      <w:pPr>
-        <w:rPr>
-          <w:rFonts w:hint="eastAsia"/>
-        </w:rPr>
-      </w:pPr>
-      <w:bookmarkStart w:id="0" w:name="_GoBack"/>
-      <w:bookmarkEnd w:id="0"/>
       <w:r>
         <w:rPr>
           <w:rFonts w:hint="eastAsia"/>
         </w:rPr>
         <w:t>同理，它们的最简整数比就是它们解中的比例除以</w:t>
       </w:r>
-      <w:proofErr w:type="spellStart"/>
       <w:r>
         <w:rPr>
           <w:rFonts w:hint="eastAsia"/>
@@ -2181,7 +2120,6 @@
         </w:rPr>
         <w:t>l</w:t>
       </w:r>
-      <w:proofErr w:type="spellEnd"/>
       <w:r>
         <w:rPr>
           <w:rFonts w:hint="eastAsia"/>
@@ -2197,6 +2135,56 @@
     </w:sectPr>
   </w:body>
 </w:document>
+</file>
+
+<file path=word/endnotes.xml><?xml version="1.0" encoding="utf-8"?>
+<w:endnotes xmlns:wpc="http://schemas.microsoft.com/office/word/2010/wordprocessingCanvas" xmlns:cx="http://schemas.microsoft.com/office/drawing/2014/chartex" xmlns:cx1="http://schemas.microsoft.com/office/drawing/2015/9/8/chartex" xmlns:cx2="http://schemas.microsoft.com/office/drawing/2015/10/21/chartex" xmlns:cx3="http://schemas.microsoft.com/office/drawing/2016/5/9/chartex" xmlns:cx4="http://schemas.microsoft.com/office/drawing/2016/5/10/chartex" xmlns:cx5="http://schemas.microsoft.com/office/drawing/2016/5/11/chartex" xmlns:cx6="http://schemas.microsoft.com/office/drawing/2016/5/12/chartex" xmlns:cx7="http://schemas.microsoft.com/office/drawing/2016/5/13/chartex" xmlns:cx8="http://schemas.microsoft.com/office/drawing/2016/5/14/chartex" xmlns:mc="http://schemas.openxmlformats.org/markup-compatibility/2006" xmlns:o="urn:schemas-microsoft-com:office:office" xmlns:r="http://schemas.openxmlformats.org/officeDocument/2006/relationships" xmlns:m="http://schemas.openxmlformats.org/officeDocument/2006/math" xmlns:v="urn:schemas-microsoft-com:vml" xmlns:wp14="http://schemas.microsoft.com/office/word/2010/wordprocessingDrawing" xmlns:wp="http://schemas.openxmlformats.org/drawingml/2006/wordprocessingDrawing" xmlns:w10="urn:schemas-microsoft-com:office:word" xmlns:w="http://schemas.openxmlformats.org/wordprocessingml/2006/main" xmlns:w14="http://schemas.microsoft.com/office/word/2010/wordml" xmlns:w15="http://schemas.microsoft.com/office/word/2012/wordml" xmlns:w16se="http://schemas.microsoft.com/office/word/2015/wordml/symex" xmlns:wpg="http://schemas.microsoft.com/office/word/2010/wordprocessingGroup" xmlns:wpi="http://schemas.microsoft.com/office/word/2010/wordprocessingInk" xmlns:wne="http://schemas.microsoft.com/office/word/2006/wordml" xmlns:wps="http://schemas.microsoft.com/office/word/2010/wordprocessingShape" mc:Ignorable="w14 w15 w16se wp14">
+  <w:endnote w:type="separator" w:id="-1">
+    <w:p>
+      <w:pPr>
+        <w:spacing w:after="0" w:line="240" w:lineRule="auto"/>
+      </w:pPr>
+      <w:r>
+        <w:separator/>
+      </w:r>
+    </w:p>
+  </w:endnote>
+  <w:endnote w:type="continuationSeparator" w:id="0">
+    <w:p>
+      <w:pPr>
+        <w:spacing w:after="0" w:line="240" w:lineRule="auto"/>
+      </w:pPr>
+      <w:r>
+        <w:continuationSeparator/>
+      </w:r>
+    </w:p>
+  </w:endnote>
+</w:endnotes>
+</file>
+
+<file path=word/footnotes.xml><?xml version="1.0" encoding="utf-8"?>
+<w:footnotes xmlns:wpc="http://schemas.microsoft.com/office/word/2010/wordprocessingCanvas" xmlns:cx="http://schemas.microsoft.com/office/drawing/2014/chartex" xmlns:cx1="http://schemas.microsoft.com/office/drawing/2015/9/8/chartex" xmlns:cx2="http://schemas.microsoft.com/office/drawing/2015/10/21/chartex" xmlns:cx3="http://schemas.microsoft.com/office/drawing/2016/5/9/chartex" xmlns:cx4="http://schemas.microsoft.com/office/drawing/2016/5/10/chartex" xmlns:cx5="http://schemas.microsoft.com/office/drawing/2016/5/11/chartex" xmlns:cx6="http://schemas.microsoft.com/office/drawing/2016/5/12/chartex" xmlns:cx7="http://schemas.microsoft.com/office/drawing/2016/5/13/chartex" xmlns:cx8="http://schemas.microsoft.com/office/drawing/2016/5/14/chartex" xmlns:mc="http://schemas.openxmlformats.org/markup-compatibility/2006" xmlns:o="urn:schemas-microsoft-com:office:office" xmlns:r="http://schemas.openxmlformats.org/officeDocument/2006/relationships" xmlns:m="http://schemas.openxmlformats.org/officeDocument/2006/math" xmlns:v="urn:schemas-microsoft-com:vml" xmlns:wp14="http://schemas.microsoft.com/office/word/2010/wordprocessingDrawing" xmlns:wp="http://schemas.openxmlformats.org/drawingml/2006/wordprocessingDrawing" xmlns:w10="urn:schemas-microsoft-com:office:word" xmlns:w="http://schemas.openxmlformats.org/wordprocessingml/2006/main" xmlns:w14="http://schemas.microsoft.com/office/word/2010/wordml" xmlns:w15="http://schemas.microsoft.com/office/word/2012/wordml" xmlns:w16se="http://schemas.microsoft.com/office/word/2015/wordml/symex" xmlns:wpg="http://schemas.microsoft.com/office/word/2010/wordprocessingGroup" xmlns:wpi="http://schemas.microsoft.com/office/word/2010/wordprocessingInk" xmlns:wne="http://schemas.microsoft.com/office/word/2006/wordml" xmlns:wps="http://schemas.microsoft.com/office/word/2010/wordprocessingShape" mc:Ignorable="w14 w15 w16se wp14">
+  <w:footnote w:type="separator" w:id="-1">
+    <w:p>
+      <w:pPr>
+        <w:spacing w:after="0" w:line="240" w:lineRule="auto"/>
+      </w:pPr>
+      <w:r>
+        <w:separator/>
+      </w:r>
+    </w:p>
+  </w:footnote>
+  <w:footnote w:type="continuationSeparator" w:id="0">
+    <w:p>
+      <w:pPr>
+        <w:spacing w:after="0" w:line="240" w:lineRule="auto"/>
+      </w:pPr>
+      <w:r>
+        <w:continuationSeparator/>
+      </w:r>
+    </w:p>
+  </w:footnote>
+</w:footnotes>
 </file>
 
 <file path=word/styles.xml><?xml version="1.0" encoding="utf-8"?>
@@ -2634,6 +2622,50 @@
       <w:color w:val="808080"/>
     </w:rPr>
   </w:style>
+  <w:style w:type="paragraph" w:styleId="a4">
+    <w:name w:val="header"/>
+    <w:basedOn w:val="a"/>
+    <w:link w:val="a5"/>
+    <w:uiPriority w:val="99"/>
+    <w:unhideWhenUsed/>
+    <w:rsid w:val="007D55F1"/>
+    <w:pPr>
+      <w:tabs>
+        <w:tab w:val="center" w:pos="4320"/>
+        <w:tab w:val="right" w:pos="8640"/>
+      </w:tabs>
+      <w:spacing w:after="0" w:line="240" w:lineRule="auto"/>
+    </w:pPr>
+  </w:style>
+  <w:style w:type="character" w:customStyle="1" w:styleId="a5">
+    <w:name w:val="页眉 字符"/>
+    <w:basedOn w:val="a0"/>
+    <w:link w:val="a4"/>
+    <w:uiPriority w:val="99"/>
+    <w:rsid w:val="007D55F1"/>
+  </w:style>
+  <w:style w:type="paragraph" w:styleId="a6">
+    <w:name w:val="footer"/>
+    <w:basedOn w:val="a"/>
+    <w:link w:val="a7"/>
+    <w:uiPriority w:val="99"/>
+    <w:unhideWhenUsed/>
+    <w:rsid w:val="007D55F1"/>
+    <w:pPr>
+      <w:tabs>
+        <w:tab w:val="center" w:pos="4320"/>
+        <w:tab w:val="right" w:pos="8640"/>
+      </w:tabs>
+      <w:spacing w:after="0" w:line="240" w:lineRule="auto"/>
+    </w:pPr>
+  </w:style>
+  <w:style w:type="character" w:customStyle="1" w:styleId="a7">
+    <w:name w:val="页脚 字符"/>
+    <w:basedOn w:val="a0"/>
+    <w:link w:val="a6"/>
+    <w:uiPriority w:val="99"/>
+    <w:rsid w:val="007D55F1"/>
+  </w:style>
 </w:styles>
 </file>
 

</xml_diff>